<commit_message>
updated uml class and interation + design rationale added for soft reset
</commit_message>
<xml_diff>
--- a/docs/Design Rationale.docx
+++ b/docs/Design Rationale.docx
@@ -8,82 +8,13 @@
       </w:r>
     </w:p>
     <w:p>
-      <w:proofErr w:type="spellStart"/>
-      <w:r>
-        <w:t>Estus</w:t>
-      </w:r>
-      <w:proofErr w:type="spellEnd"/>
-      <w:r>
-        <w:t xml:space="preserve"> Flask – justification for design</w:t>
-      </w:r>
-    </w:p>
-    <w:p>
-      <w:r>
-        <w:t xml:space="preserve">Player has association with </w:t>
-      </w:r>
-      <w:proofErr w:type="spellStart"/>
-      <w:r>
-        <w:t>Estus</w:t>
-      </w:r>
-      <w:proofErr w:type="spellEnd"/>
-      <w:r>
-        <w:t xml:space="preserve"> Flask as it </w:t>
-      </w:r>
-      <w:proofErr w:type="gramStart"/>
-      <w:r>
-        <w:t>is in the player’s inventory at all times</w:t>
-      </w:r>
-      <w:proofErr w:type="gramEnd"/>
-      <w:r>
-        <w:t xml:space="preserve">, it does not extend from the item class because it has no need to inherit functions such as drop item, pick up item, etc. </w:t>
-      </w:r>
-      <w:proofErr w:type="spellStart"/>
-      <w:r>
-        <w:t>Estus</w:t>
-      </w:r>
-      <w:proofErr w:type="spellEnd"/>
-      <w:r>
-        <w:t xml:space="preserve"> Flask also has an Action to heal the player, this is represented as the </w:t>
-      </w:r>
-      <w:proofErr w:type="spellStart"/>
-      <w:r>
-        <w:t>EstusFlaskAction</w:t>
-      </w:r>
-      <w:proofErr w:type="spellEnd"/>
-      <w:r>
-        <w:t xml:space="preserve"> class which inherits from the Action parent class. </w:t>
-      </w:r>
-      <w:proofErr w:type="spellStart"/>
-      <w:r>
-        <w:t>EstusFlaskAction</w:t>
-      </w:r>
-      <w:proofErr w:type="spellEnd"/>
-      <w:r>
-        <w:t xml:space="preserve"> does 1 thing before healing the player, that is to retrieve the </w:t>
-      </w:r>
-      <w:proofErr w:type="spellStart"/>
-      <w:r>
-        <w:t>Estus</w:t>
-      </w:r>
-      <w:proofErr w:type="spellEnd"/>
-      <w:r>
-        <w:t xml:space="preserve"> charges, if enough </w:t>
-      </w:r>
-      <w:proofErr w:type="spellStart"/>
-      <w:r>
-        <w:t>Estus</w:t>
-      </w:r>
-      <w:proofErr w:type="spellEnd"/>
-      <w:r>
-        <w:t xml:space="preserve"> charges are available the normal functionality of the </w:t>
-      </w:r>
-      <w:proofErr w:type="spellStart"/>
-      <w:r>
-        <w:t>Estus</w:t>
-      </w:r>
-      <w:proofErr w:type="spellEnd"/>
-      <w:r>
-        <w:t xml:space="preserve"> flask Is performed. This is illustrated as below:</w:t>
+      <w:r>
+        <w:t>Estus Flask – justification for design</w:t>
+      </w:r>
+    </w:p>
+    <w:p>
+      <w:r>
+        <w:t>Player has association with Estus Flask as it is in the player’s inventory at all times, it does not extend from the item class because it has no need to inherit functions such as drop item, pick up item, etc. Estus Flask also has an Action to heal the player, this is represented as the EstusFlaskAction class which inherits from the Action parent class. EstusFlaskAction does 1 thing before healing the player, that is to retrieve the Estus charges, if enough Estus charges are available the normal functionality of the Estus flask Is performed. This is illustrated as below:</w:t>
       </w:r>
     </w:p>
     <w:p>
@@ -129,13 +60,8 @@
       </w:r>
     </w:p>
     <w:p>
-      <w:proofErr w:type="spellStart"/>
-      <w:r>
-        <w:t>Opt</w:t>
-      </w:r>
-      <w:proofErr w:type="spellEnd"/>
-      <w:r>
-        <w:t xml:space="preserve"> fragment is used here because there is no alternative to this if statement.</w:t>
+      <w:r>
+        <w:t>Opt fragment is used here because there is no alternative to this if statement.</w:t>
       </w:r>
     </w:p>
     <w:p>
@@ -145,23 +71,7 @@
     </w:p>
     <w:p>
       <w:r>
-        <w:t xml:space="preserve">Application is dependent on Bonfire, as it is displayed in the game world. And because of this it is sensible for Bonfire to inherit from the Ground class. Since it provides an interaction to the player, a </w:t>
-      </w:r>
-      <w:proofErr w:type="spellStart"/>
-      <w:r>
-        <w:t>BonfireAction</w:t>
-      </w:r>
-      <w:proofErr w:type="spellEnd"/>
-      <w:r>
-        <w:t xml:space="preserve"> class which inherits from the Action is created. In this </w:t>
-      </w:r>
-      <w:proofErr w:type="spellStart"/>
-      <w:r>
-        <w:t>BonfireAction</w:t>
-      </w:r>
-      <w:proofErr w:type="spellEnd"/>
-      <w:r>
-        <w:t xml:space="preserve"> class heals the player to full health:</w:t>
+        <w:t>Application is dependent on Bonfire, as it is displayed in the game world. And because of this it is sensible for Bonfire to inherit from the Ground class. Since it provides an interaction to the player, a BonfireAction class which inherits from the Action is created. In this BonfireAction class heals the player to full health:</w:t>
       </w:r>
     </w:p>
     <w:p>
@@ -211,23 +121,7 @@
     <w:p>
       <w:r>
         <w:lastRenderedPageBreak/>
-        <w:t xml:space="preserve">It also uses the Reset Manager to remove undead using the </w:t>
-      </w:r>
-      <w:proofErr w:type="spellStart"/>
-      <w:r>
-        <w:t>cleanup</w:t>
-      </w:r>
-      <w:proofErr w:type="spellEnd"/>
-      <w:r>
-        <w:t xml:space="preserve">() method and reset the positions of other enemies. Additionally Reset Manager also restores the charges of the </w:t>
-      </w:r>
-      <w:proofErr w:type="spellStart"/>
-      <w:r>
-        <w:t>estus</w:t>
-      </w:r>
-      <w:proofErr w:type="spellEnd"/>
-      <w:r>
-        <w:t xml:space="preserve"> flask</w:t>
+        <w:t>It also uses the Reset Manager to remove undead using the cleanup() method and reset the positions of other enemies. Additionally Reset Manager also restores the charges of the estus flask</w:t>
       </w:r>
     </w:p>
     <w:p>
@@ -270,6 +164,85 @@
             </a:graphic>
           </wp:inline>
         </w:drawing>
+      </w:r>
+    </w:p>
+    <w:p>
+      <w:r>
+        <w:t>Soft Reset / Dying – Justification for design</w:t>
+      </w:r>
+    </w:p>
+    <w:p>
+      <w:r>
+        <w:t xml:space="preserve">Upon death the player class calls the </w:t>
+      </w:r>
+      <w:r>
+        <w:t>R</w:t>
+      </w:r>
+      <w:r>
+        <w:t>eset</w:t>
+      </w:r>
+      <w:r>
+        <w:t xml:space="preserve"> </w:t>
+      </w:r>
+      <w:r>
+        <w:t>Manager class,</w:t>
+      </w:r>
+      <w:r>
+        <w:t xml:space="preserve"> which runs </w:t>
+      </w:r>
+      <w:r>
+        <w:t>and sets multiple aspects of the game to their original state. These include the position of enemies and the Estus Flask charge count and the player’s hit points and position .</w:t>
+      </w:r>
+    </w:p>
+    <w:p/>
+    <w:p>
+      <w:r>
+        <w:rPr>
+          <w:noProof/>
+        </w:rPr>
+        <w:drawing>
+          <wp:inline distT="0" distB="0" distL="0" distR="0" wp14:anchorId="14E161E6" wp14:editId="25756A35">
+            <wp:extent cx="4838700" cy="3819525"/>
+            <wp:effectExtent l="0" t="0" r="0" b="9525"/>
+            <wp:docPr id="4" name="Picture 4" descr="Diagram&#10;&#10;Description automatically generated"/>
+            <wp:cNvGraphicFramePr>
+              <a:graphicFrameLocks xmlns:a="http://schemas.openxmlformats.org/drawingml/2006/main" noChangeAspect="1"/>
+            </wp:cNvGraphicFramePr>
+            <a:graphic xmlns:a="http://schemas.openxmlformats.org/drawingml/2006/main">
+              <a:graphicData uri="http://schemas.openxmlformats.org/drawingml/2006/picture">
+                <pic:pic xmlns:pic="http://schemas.openxmlformats.org/drawingml/2006/picture">
+                  <pic:nvPicPr>
+                    <pic:cNvPr id="4" name="Picture 4" descr="Diagram&#10;&#10;Description automatically generated"/>
+                    <pic:cNvPicPr/>
+                  </pic:nvPicPr>
+                  <pic:blipFill>
+                    <a:blip r:embed="rId7"/>
+                    <a:stretch>
+                      <a:fillRect/>
+                    </a:stretch>
+                  </pic:blipFill>
+                  <pic:spPr>
+                    <a:xfrm>
+                      <a:off x="0" y="0"/>
+                      <a:ext cx="4838700" cy="3819525"/>
+                    </a:xfrm>
+                    <a:prstGeom prst="rect">
+                      <a:avLst/>
+                    </a:prstGeom>
+                  </pic:spPr>
+                </pic:pic>
+              </a:graphicData>
+            </a:graphic>
+          </wp:inline>
+        </w:drawing>
+      </w:r>
+    </w:p>
+    <w:p>
+      <w:r>
+        <w:t xml:space="preserve">Additionally the reset manager also creates the TokenOfSouls class which is placed on the ground at the location of the player’s death. </w:t>
+      </w:r>
+      <w:r>
+        <w:t>TokenOfSouls inherits from the Ground class because of this.</w:t>
       </w:r>
     </w:p>
     <w:sectPr>
@@ -684,7 +657,6 @@
   <w:style w:type="character" w:default="1" w:styleId="DefaultParagraphFont">
     <w:name w:val="Default Paragraph Font"/>
     <w:uiPriority w:val="1"/>
-    <w:semiHidden/>
     <w:unhideWhenUsed/>
   </w:style>
   <w:style w:type="table" w:default="1" w:styleId="TableNormal">

</xml_diff>

<commit_message>
design rationale update + tweaks to class diagrams
</commit_message>
<xml_diff>
--- a/docs/Design Rationale.docx
+++ b/docs/Design Rationale.docx
@@ -14,7 +14,13 @@
     </w:p>
     <w:p>
       <w:r>
-        <w:t>Player has association with Estus Flask as it is in the player’s inventory at all times, it does not extend from the item class because it has no need to inherit functions such as drop item, pick up item, etc. Estus Flask also has an Action to heal the player, this is represented as the EstusFlaskAction class which inherits from the Action parent class. EstusFlaskAction does 1 thing before healing the player, that is to retrieve the Estus charges, if enough Estus charges are available the normal functionality of the Estus flask Is performed. This is illustrated as below:</w:t>
+        <w:t xml:space="preserve">Player has association with Estus Flask as it is in the player’s inventory at all times, it does not extend from the item class because it has no need to inherit functions such as drop item, pick up item, etc. Estus Flask also has an Action to heal the player, this is represented as the EstusFlaskAction class which inherits from the Action parent class. EstusFlaskAction does 1 thing before healing the player, that is to retrieve the Estus charges, if enough Estus charges are available the normal functionality of the Estus flask Is performed. </w:t>
+      </w:r>
+      <w:r>
+        <w:t>*</w:t>
+      </w:r>
+      <w:r>
+        <w:t>This is illustrated as below:</w:t>
       </w:r>
     </w:p>
     <w:p>
@@ -66,6 +72,11 @@
     </w:p>
     <w:p>
       <w:r>
+        <w:t>*Note that activation boxes correspond to EstusFlaskAction, EstusFlask and Player respectively.</w:t>
+      </w:r>
+    </w:p>
+    <w:p>
+      <w:r>
         <w:t>Bonfire – justification for design</w:t>
       </w:r>
     </w:p>
@@ -120,7 +131,6 @@
     <w:p/>
     <w:p>
       <w:r>
-        <w:lastRenderedPageBreak/>
         <w:t>It also uses the Reset Manager to remove undead using the cleanup() method and reset the positions of other enemies. Additionally Reset Manager also restores the charges of the estus flask</w:t>
       </w:r>
     </w:p>
@@ -168,43 +178,24 @@
     </w:p>
     <w:p>
       <w:r>
+        <w:t>*Note the four activation boxes represent BonfireAction, ResetManager, EstusFlask and Skeletons in that order</w:t>
+      </w:r>
+    </w:p>
+    <w:p>
+      <w:r>
         <w:t>Soft Reset / Dying – Justification for design</w:t>
       </w:r>
     </w:p>
-    <w:p>
-      <w:r>
-        <w:t xml:space="preserve">Upon death the player class calls the </w:t>
-      </w:r>
-      <w:r>
-        <w:t>R</w:t>
-      </w:r>
-      <w:r>
-        <w:t>eset</w:t>
-      </w:r>
-      <w:r>
-        <w:t xml:space="preserve"> </w:t>
-      </w:r>
-      <w:r>
-        <w:t>Manager class,</w:t>
-      </w:r>
-      <w:r>
-        <w:t xml:space="preserve"> which runs </w:t>
-      </w:r>
-      <w:r>
-        <w:t>and sets multiple aspects of the game to their original state. These include the position of enemies and the Estus Flask charge count and the player’s hit points and position .</w:t>
-      </w:r>
-    </w:p>
-    <w:p/>
     <w:p>
       <w:r>
         <w:rPr>
           <w:noProof/>
         </w:rPr>
         <w:drawing>
-          <wp:inline distT="0" distB="0" distL="0" distR="0" wp14:anchorId="14E161E6" wp14:editId="25756A35">
-            <wp:extent cx="4838700" cy="3819525"/>
-            <wp:effectExtent l="0" t="0" r="0" b="9525"/>
-            <wp:docPr id="4" name="Picture 4" descr="Diagram&#10;&#10;Description automatically generated"/>
+          <wp:inline distT="0" distB="0" distL="0" distR="0" wp14:anchorId="52FDA653" wp14:editId="1C97942C">
+            <wp:extent cx="5731510" cy="3366135"/>
+            <wp:effectExtent l="0" t="0" r="2540" b="5715"/>
+            <wp:docPr id="8" name="Picture 8" descr="Diagram&#10;&#10;Description automatically generated"/>
             <wp:cNvGraphicFramePr>
               <a:graphicFrameLocks xmlns:a="http://schemas.openxmlformats.org/drawingml/2006/main" noChangeAspect="1"/>
             </wp:cNvGraphicFramePr>
@@ -212,7 +203,7 @@
               <a:graphicData uri="http://schemas.openxmlformats.org/drawingml/2006/picture">
                 <pic:pic xmlns:pic="http://schemas.openxmlformats.org/drawingml/2006/picture">
                   <pic:nvPicPr>
-                    <pic:cNvPr id="4" name="Picture 4" descr="Diagram&#10;&#10;Description automatically generated"/>
+                    <pic:cNvPr id="8" name="Picture 8" descr="Diagram&#10;&#10;Description automatically generated"/>
                     <pic:cNvPicPr/>
                   </pic:nvPicPr>
                   <pic:blipFill>
@@ -224,7 +215,7 @@
                   <pic:spPr>
                     <a:xfrm>
                       <a:off x="0" y="0"/>
-                      <a:ext cx="4838700" cy="3819525"/>
+                      <a:ext cx="5731510" cy="3366135"/>
                     </a:xfrm>
                     <a:prstGeom prst="rect">
                       <a:avLst/>
@@ -239,12 +230,76 @@
     </w:p>
     <w:p>
       <w:r>
-        <w:t xml:space="preserve">Additionally the reset manager also creates the TokenOfSouls class which is placed on the ground at the location of the player’s death. </w:t>
-      </w:r>
-      <w:r>
-        <w:t>TokenOfSouls inherits from the Ground class because of this.</w:t>
-      </w:r>
-    </w:p>
+        <w:t>PlayerDeathAction extends from the action class because when called it calls various other classes to retrieve the necessary information to perform the soft reset. TokenOfSouls inherits from the item class as it can be picked up by the player and displayed on the ground.</w:t>
+      </w:r>
+    </w:p>
+    <w:p>
+      <w:r>
+        <w:t xml:space="preserve">The PlayerDeathAction class is implemented to manage calls to other classes in a certain order. Upon death the player class executes the PlayerDeathAction, which makes use of the </w:t>
+      </w:r>
+      <w:r>
+        <w:t>ResetManager to reset all classes that implement the resettable interface, and GameMap to determine the location at which to create the TokenOfSouls</w:t>
+      </w:r>
+      <w:r>
+        <w:t>.</w:t>
+      </w:r>
+    </w:p>
+    <w:p>
+      <w:r>
+        <w:rPr>
+          <w:noProof/>
+        </w:rPr>
+        <w:lastRenderedPageBreak/>
+        <w:drawing>
+          <wp:inline distT="0" distB="0" distL="0" distR="0" wp14:anchorId="012A030D" wp14:editId="5D93E06D">
+            <wp:extent cx="5731510" cy="2088515"/>
+            <wp:effectExtent l="0" t="0" r="2540" b="6985"/>
+            <wp:docPr id="7" name="Picture 7" descr="Graphical user interface, diagram&#10;&#10;Description automatically generated"/>
+            <wp:cNvGraphicFramePr>
+              <a:graphicFrameLocks xmlns:a="http://schemas.openxmlformats.org/drawingml/2006/main" noChangeAspect="1"/>
+            </wp:cNvGraphicFramePr>
+            <a:graphic xmlns:a="http://schemas.openxmlformats.org/drawingml/2006/main">
+              <a:graphicData uri="http://schemas.openxmlformats.org/drawingml/2006/picture">
+                <pic:pic xmlns:pic="http://schemas.openxmlformats.org/drawingml/2006/picture">
+                  <pic:nvPicPr>
+                    <pic:cNvPr id="7" name="Picture 7" descr="Graphical user interface, diagram&#10;&#10;Description automatically generated"/>
+                    <pic:cNvPicPr/>
+                  </pic:nvPicPr>
+                  <pic:blipFill>
+                    <a:blip r:embed="rId8"/>
+                    <a:stretch>
+                      <a:fillRect/>
+                    </a:stretch>
+                  </pic:blipFill>
+                  <pic:spPr>
+                    <a:xfrm>
+                      <a:off x="0" y="0"/>
+                      <a:ext cx="5731510" cy="2088515"/>
+                    </a:xfrm>
+                    <a:prstGeom prst="rect">
+                      <a:avLst/>
+                    </a:prstGeom>
+                  </pic:spPr>
+                </pic:pic>
+              </a:graphicData>
+            </a:graphic>
+          </wp:inline>
+        </w:drawing>
+      </w:r>
+    </w:p>
+    <w:p>
+      <w:r>
+        <w:t>Creation</w:t>
+      </w:r>
+      <w:r>
+        <w:t xml:space="preserve"> </w:t>
+      </w:r>
+      <w:r>
+        <w:t>of the token is shown above, the location of player upon death is first retrieved from GameMap, then if there is already an instance of the token it is destroyed. Then the token is created using the player location retrieved earlier, and the number of souls held by the player is transferred to it.</w:t>
+      </w:r>
+    </w:p>
+    <w:p/>
+    <w:p/>
     <w:sectPr>
       <w:pgSz w:w="11906" w:h="16838"/>
       <w:pgMar w:top="1440" w:right="1440" w:bottom="1440" w:left="1440" w:header="708" w:footer="708" w:gutter="0"/>
@@ -657,6 +712,7 @@
   <w:style w:type="character" w:default="1" w:styleId="DefaultParagraphFont">
     <w:name w:val="Default Paragraph Font"/>
     <w:uiPriority w:val="1"/>
+    <w:semiHidden/>
     <w:unhideWhenUsed/>
   </w:style>
   <w:style w:type="table" w:default="1" w:styleId="TableNormal">

</xml_diff>